<commit_message>
adding of eba results
</commit_message>
<xml_diff>
--- a/SUPPORTING ONLINE MATERIALS/SM Extreme boundary analysis.docx
+++ b/SUPPORTING ONLINE MATERIALS/SM Extreme boundary analysis.docx
@@ -5302,6 +5302,7 @@
     </w:p>
     <w:p>
       <w:pPr>
+        <w:spacing w:line="240" w:lineRule="auto"/>
         <w:rPr>
           <w:rFonts w:eastAsiaTheme="minorEastAsia"/>
           <w:lang w:val="en-US"/>
@@ -5314,9 +5315,9 @@
           <w:lang w:val="en-US"/>
         </w:rPr>
         <w:drawing>
-          <wp:inline distT="0" distB="0" distL="0" distR="0" wp14:anchorId="0E9F9939" wp14:editId="6FF2039D">
-            <wp:extent cx="5940425" cy="2970530"/>
-            <wp:effectExtent l="0" t="0" r="3175" b="1270"/>
+          <wp:inline distT="0" distB="0" distL="0" distR="0" wp14:anchorId="0E9F9939" wp14:editId="04922C68">
+            <wp:extent cx="5940425" cy="2970212"/>
+            <wp:effectExtent l="0" t="0" r="3175" b="1905"/>
             <wp:docPr id="1836155927" name="Рисунок 1"/>
             <wp:cNvGraphicFramePr>
               <a:graphicFrameLocks xmlns:a="http://schemas.openxmlformats.org/drawingml/2006/main" noChangeAspect="1"/>
@@ -5325,7 +5326,7 @@
               <a:graphicData uri="http://schemas.openxmlformats.org/drawingml/2006/picture">
                 <pic:pic xmlns:pic="http://schemas.openxmlformats.org/drawingml/2006/picture">
                   <pic:nvPicPr>
-                    <pic:cNvPr id="1836155927" name="Рисунок 1836155927"/>
+                    <pic:cNvPr id="1836155927" name="Рисунок 1"/>
                     <pic:cNvPicPr/>
                   </pic:nvPicPr>
                   <pic:blipFill>
@@ -5343,7 +5344,7 @@
                   <pic:spPr>
                     <a:xfrm>
                       <a:off x="0" y="0"/>
-                      <a:ext cx="5940425" cy="2970530"/>
+                      <a:ext cx="5940425" cy="2970212"/>
                     </a:xfrm>
                     <a:prstGeom prst="rect">
                       <a:avLst/>
@@ -5363,70 +5364,85 @@
           <w:lang w:val="en-US"/>
         </w:rPr>
       </w:pPr>
+      <w:r>
+        <w:rPr>
+          <w:rFonts w:eastAsiaTheme="minorEastAsia"/>
+          <w:lang w:val="en-US"/>
+        </w:rPr>
+        <w:t xml:space="preserve">Figure 1. The distributions of z-statistic from EBA for both parts of quadratic term and separated linear term with NAVCO 1.3 as source for dependent variable. </w:t>
+      </w:r>
     </w:p>
     <w:p>
       <w:pPr>
         <w:rPr>
+          <w:rFonts w:eastAsiaTheme="minorEastAsia"/>
           <w:lang w:val="en-US"/>
         </w:rPr>
       </w:pPr>
-      <w:r>
-        <w:rPr>
-          <w:rFonts w:eastAsiaTheme="minorEastAsia"/>
-          <w:lang w:val="en-US"/>
-        </w:rPr>
-        <w:t xml:space="preserve">In turn, in the graph below distributions of </w:t>
-      </w:r>
-      <w:r>
-        <w:rPr>
-          <w:rFonts w:eastAsiaTheme="minorEastAsia"/>
-          <w:i/>
-          <w:iCs/>
-          <w:lang w:val="en-US"/>
-        </w:rPr>
-        <w:t>z-statistic</w:t>
-      </w:r>
-      <w:r>
-        <w:rPr>
-          <w:rFonts w:eastAsiaTheme="minorEastAsia"/>
-          <w:lang w:val="en-US"/>
-        </w:rPr>
-        <w:t xml:space="preserve"> from all models where unarmed revolutions from Beissinger’s extended data is dependent variable are plotted. </w:t>
-      </w:r>
-      <w:r>
-        <w:rPr>
-          <w:lang w:val="en-US"/>
-        </w:rPr>
-        <w:t>It can be seen both linear and quadratic terms of GDP per capita are extremely</w:t>
-      </w:r>
-      <w:r>
-        <w:rPr>
-          <w:lang w:val="en-US"/>
-        </w:rPr>
-        <w:t xml:space="preserve"> resilient to different combinations of variables</w:t>
-      </w:r>
-      <w:r>
-        <w:rPr>
-          <w:lang w:val="en-US"/>
-        </w:rPr>
-        <w:t xml:space="preserve">: coefficients are highly significant (overall p-value for both terms are &lt;&lt;0.001 and statistic is 4.77 and -4.8 respectively for linear and quadratic components). Meanwhile, GDP per capita as one term (which models only linear link) in most models’ specification is insignificant, its overall p-value is </w:t>
-      </w:r>
-      <w:r>
-        <w:rPr>
-          <w:lang w:val="en-US"/>
-        </w:rPr>
-        <w:t>0.</w:t>
-      </w:r>
-      <w:r>
-        <w:rPr>
-          <w:lang w:val="en-US"/>
-        </w:rPr>
-        <w:t xml:space="preserve">93 (statistic is 0.09), while there is right tail that crosses critical area. </w:t>
-      </w:r>
     </w:p>
     <w:p>
       <w:pPr>
         <w:rPr>
+          <w:lang w:val="en-US"/>
+        </w:rPr>
+      </w:pPr>
+      <w:r>
+        <w:rPr>
+          <w:rFonts w:eastAsiaTheme="minorEastAsia"/>
+          <w:lang w:val="en-US"/>
+        </w:rPr>
+        <w:t xml:space="preserve">In turn, in the graph below distributions of </w:t>
+      </w:r>
+      <w:r>
+        <w:rPr>
+          <w:rFonts w:eastAsiaTheme="minorEastAsia"/>
+          <w:i/>
+          <w:iCs/>
+          <w:lang w:val="en-US"/>
+        </w:rPr>
+        <w:t>z-statistic</w:t>
+      </w:r>
+      <w:r>
+        <w:rPr>
+          <w:rFonts w:eastAsiaTheme="minorEastAsia"/>
+          <w:lang w:val="en-US"/>
+        </w:rPr>
+        <w:t xml:space="preserve"> from all models where unarmed revolutions from Beissinger’s extended data is dependent variable are plotted. </w:t>
+      </w:r>
+      <w:r>
+        <w:rPr>
+          <w:lang w:val="en-US"/>
+        </w:rPr>
+        <w:t>It can be seen both linear and quadratic terms of GDP per capita are extremely</w:t>
+      </w:r>
+      <w:r>
+        <w:rPr>
+          <w:lang w:val="en-US"/>
+        </w:rPr>
+        <w:t xml:space="preserve"> resilient to different combinations of variables</w:t>
+      </w:r>
+      <w:r>
+        <w:rPr>
+          <w:lang w:val="en-US"/>
+        </w:rPr>
+        <w:t xml:space="preserve">: coefficients are highly significant (overall p-value for both terms are &lt;&lt;0.001 and statistic is 4.77 and -4.8 respectively for linear and quadratic components). Meanwhile, GDP per capita as one term (which models only linear link) in most models’ specification is insignificant, its overall p-value is </w:t>
+      </w:r>
+      <w:r>
+        <w:rPr>
+          <w:lang w:val="en-US"/>
+        </w:rPr>
+        <w:t>0.</w:t>
+      </w:r>
+      <w:r>
+        <w:rPr>
+          <w:lang w:val="en-US"/>
+        </w:rPr>
+        <w:t xml:space="preserve">93 (statistic is 0.09), while there is right tail that crosses critical area. </w:t>
+      </w:r>
+    </w:p>
+    <w:p>
+      <w:pPr>
+        <w:rPr>
           <w:rFonts w:eastAsiaTheme="minorHAnsi"/>
           <w:lang w:val="en-US"/>
         </w:rPr>
@@ -5439,9 +5455,9 @@
         </w:rPr>
         <w:lastRenderedPageBreak/>
         <w:drawing>
-          <wp:inline distT="0" distB="0" distL="0" distR="0" wp14:anchorId="5A6FA32E" wp14:editId="2501D3F2">
-            <wp:extent cx="5940425" cy="2970530"/>
-            <wp:effectExtent l="0" t="0" r="3175" b="1270"/>
+          <wp:inline distT="0" distB="0" distL="0" distR="0" wp14:anchorId="5A6FA32E" wp14:editId="605DABBC">
+            <wp:extent cx="5940425" cy="2970212"/>
+            <wp:effectExtent l="0" t="0" r="3175" b="1905"/>
             <wp:docPr id="1469391813" name="Рисунок 1"/>
             <wp:cNvGraphicFramePr>
               <a:graphicFrameLocks xmlns:a="http://schemas.openxmlformats.org/drawingml/2006/main" noChangeAspect="1"/>
@@ -5450,7 +5466,7 @@
               <a:graphicData uri="http://schemas.openxmlformats.org/drawingml/2006/picture">
                 <pic:pic xmlns:pic="http://schemas.openxmlformats.org/drawingml/2006/picture">
                   <pic:nvPicPr>
-                    <pic:cNvPr id="1469391813" name="Рисунок 1469391813"/>
+                    <pic:cNvPr id="1469391813" name="Рисунок 1"/>
                     <pic:cNvPicPr/>
                   </pic:nvPicPr>
                   <pic:blipFill>
@@ -5468,7 +5484,7 @@
                   <pic:spPr>
                     <a:xfrm>
                       <a:off x="0" y="0"/>
-                      <a:ext cx="5940425" cy="2970530"/>
+                      <a:ext cx="5940425" cy="2970212"/>
                     </a:xfrm>
                     <a:prstGeom prst="rect">
                       <a:avLst/>
@@ -5480,6 +5496,57 @@
           </wp:inline>
         </w:drawing>
       </w:r>
+    </w:p>
+    <w:p>
+      <w:pPr>
+        <w:rPr>
+          <w:rFonts w:eastAsiaTheme="minorEastAsia"/>
+          <w:lang w:val="en-US"/>
+        </w:rPr>
+      </w:pPr>
+      <w:r>
+        <w:rPr>
+          <w:rFonts w:eastAsiaTheme="minorEastAsia"/>
+          <w:lang w:val="en-US"/>
+        </w:rPr>
+        <w:t xml:space="preserve">Figure </w:t>
+      </w:r>
+      <w:r>
+        <w:rPr>
+          <w:rFonts w:eastAsiaTheme="minorEastAsia"/>
+          <w:lang w:val="en-US"/>
+        </w:rPr>
+        <w:t>2</w:t>
+      </w:r>
+      <w:r>
+        <w:rPr>
+          <w:rFonts w:eastAsiaTheme="minorEastAsia"/>
+          <w:lang w:val="en-US"/>
+        </w:rPr>
+        <w:t xml:space="preserve">. The distributions of z-statistic from EBA for both parts of quadratic term and separated linear term with </w:t>
+      </w:r>
+      <w:r>
+        <w:rPr>
+          <w:rFonts w:eastAsiaTheme="minorEastAsia"/>
+          <w:lang w:val="en-US"/>
+        </w:rPr>
+        <w:t>Beissinger’s extended data</w:t>
+      </w:r>
+      <w:r>
+        <w:rPr>
+          <w:rFonts w:eastAsiaTheme="minorEastAsia"/>
+          <w:lang w:val="en-US"/>
+        </w:rPr>
+        <w:t xml:space="preserve"> as source for dependent variable. </w:t>
+      </w:r>
+    </w:p>
+    <w:p>
+      <w:pPr>
+        <w:rPr>
+          <w:rFonts w:eastAsiaTheme="minorHAnsi"/>
+          <w:lang w:val="en-US"/>
+        </w:rPr>
+      </w:pPr>
     </w:p>
     <w:p>
       <w:pPr>
@@ -6067,14 +6134,7 @@
               <w:rPr>
                 <w:color w:val="000000"/>
               </w:rPr>
-              <w:t>5.0</w:t>
-            </w:r>
-            <w:r>
-              <w:rPr>
-                <w:color w:val="000000"/>
-                <w:lang w:val="en-US"/>
-              </w:rPr>
-              <w:t>9</w:t>
+              <w:t>5.061</w:t>
             </w:r>
           </w:p>
         </w:tc>
@@ -6105,14 +6165,7 @@
               <w:rPr>
                 <w:color w:val="000000"/>
               </w:rPr>
-              <w:t>1.01</w:t>
-            </w:r>
-            <w:r>
-              <w:rPr>
-                <w:color w:val="000000"/>
-                <w:lang w:val="en-US"/>
-              </w:rPr>
-              <w:t>9</w:t>
+              <w:t>0.982</w:t>
             </w:r>
           </w:p>
         </w:tc>
@@ -6175,14 +6228,7 @@
               <w:rPr>
                 <w:color w:val="000000"/>
               </w:rPr>
-              <w:t>5.</w:t>
-            </w:r>
-            <w:r>
-              <w:rPr>
-                <w:color w:val="000000"/>
-                <w:lang w:val="en-US"/>
-              </w:rPr>
-              <w:t>176</w:t>
+              <w:t>4.719</w:t>
             </w:r>
           </w:p>
         </w:tc>
@@ -6212,20 +6258,7 @@
               <w:rPr>
                 <w:color w:val="000000"/>
               </w:rPr>
-              <w:t>1.1</w:t>
-            </w:r>
-            <w:r>
-              <w:rPr>
-                <w:color w:val="000000"/>
-                <w:lang w:val="en-US"/>
-              </w:rPr>
-              <w:t>2</w:t>
-            </w:r>
-            <w:r>
-              <w:rPr>
-                <w:color w:val="000000"/>
-              </w:rPr>
-              <w:t>9</w:t>
+              <w:t>1.08</w:t>
             </w:r>
           </w:p>
         </w:tc>
@@ -6324,14 +6357,7 @@
               <w:rPr>
                 <w:color w:val="000000"/>
               </w:rPr>
-              <w:t>-0.28</w:t>
-            </w:r>
-            <w:r>
-              <w:rPr>
-                <w:color w:val="000000"/>
-                <w:lang w:val="en-US"/>
-              </w:rPr>
-              <w:t>9</w:t>
+              <w:t>-0.284</w:t>
             </w:r>
           </w:p>
         </w:tc>
@@ -6361,7 +6387,7 @@
               <w:rPr>
                 <w:color w:val="000000"/>
               </w:rPr>
-              <w:t>0.059</w:t>
+              <w:t>0.057</w:t>
             </w:r>
           </w:p>
         </w:tc>
@@ -6423,14 +6449,7 @@
               <w:rPr>
                 <w:color w:val="000000"/>
               </w:rPr>
-              <w:t>-0.</w:t>
-            </w:r>
-            <w:r>
-              <w:rPr>
-                <w:color w:val="000000"/>
-                <w:lang w:val="en-US"/>
-              </w:rPr>
-              <w:t>296</w:t>
+              <w:t>-0.271</w:t>
             </w:r>
           </w:p>
         </w:tc>
@@ -6460,7 +6479,7 @@
               <w:rPr>
                 <w:color w:val="000000"/>
               </w:rPr>
-              <w:t>0.064</w:t>
+              <w:t>0.061</w:t>
             </w:r>
           </w:p>
         </w:tc>
@@ -6559,14 +6578,7 @@
               <w:rPr>
                 <w:color w:val="000000"/>
               </w:rPr>
-              <w:t>0.08</w:t>
-            </w:r>
-            <w:r>
-              <w:rPr>
-                <w:color w:val="000000"/>
-                <w:lang w:val="en-US"/>
-              </w:rPr>
-              <w:t>9</w:t>
+              <w:t>0.157</w:t>
             </w:r>
           </w:p>
         </w:tc>
@@ -6597,14 +6609,7 @@
               <w:rPr>
                 <w:color w:val="000000"/>
               </w:rPr>
-              <w:t>0.11</w:t>
-            </w:r>
-            <w:r>
-              <w:rPr>
-                <w:color w:val="000000"/>
-                <w:lang w:val="en-US"/>
-              </w:rPr>
-              <w:t>5</w:t>
+              <w:t>0.114</w:t>
             </w:r>
           </w:p>
         </w:tc>
@@ -6635,14 +6640,14 @@
               <w:rPr>
                 <w:color w:val="000000"/>
               </w:rPr>
-              <w:t>0.4</w:t>
+              <w:t>0.</w:t>
             </w:r>
             <w:r>
               <w:rPr>
                 <w:color w:val="000000"/>
                 <w:lang w:val="en-US"/>
               </w:rPr>
-              <w:t>4</w:t>
+              <w:t>168</w:t>
             </w:r>
           </w:p>
         </w:tc>
@@ -6672,22 +6677,8 @@
             <w:r>
               <w:rPr>
                 <w:color w:val="000000"/>
-                <w:lang w:val="en-US"/>
-              </w:rPr>
-              <w:t>-</w:t>
-            </w:r>
-            <w:r>
-              <w:rPr>
-                <w:color w:val="000000"/>
-              </w:rPr>
-              <w:t>0.0</w:t>
-            </w:r>
-            <w:r>
-              <w:rPr>
-                <w:color w:val="000000"/>
-                <w:lang w:val="en-US"/>
-              </w:rPr>
-              <w:t>03</w:t>
+              </w:rPr>
+              <w:t>-0.003</w:t>
             </w:r>
           </w:p>
         </w:tc>
@@ -6718,14 +6709,7 @@
               <w:rPr>
                 <w:color w:val="000000"/>
               </w:rPr>
-              <w:t>0.14</w:t>
-            </w:r>
-            <w:r>
-              <w:rPr>
-                <w:color w:val="000000"/>
-                <w:lang w:val="en-US"/>
-              </w:rPr>
-              <w:t>5</w:t>
+              <w:t>0.144</w:t>
             </w:r>
           </w:p>
         </w:tc>
@@ -7016,7 +7000,14 @@
         <w:rPr>
           <w:lang w:val="en-US"/>
         </w:rPr>
-        <w:t>. Cambridge, MA: Harvard Dataverse.</w:t>
+        <w:t xml:space="preserve">. Cambridge, </w:t>
+      </w:r>
+      <w:r>
+        <w:rPr>
+          <w:lang w:val="en-US"/>
+        </w:rPr>
+        <w:lastRenderedPageBreak/>
+        <w:t>MA: Harvard Dataverse.</w:t>
       </w:r>
     </w:p>
     <w:p>
@@ -7050,7 +7041,6 @@
         <w:rPr>
           <w:lang w:val="en-US"/>
         </w:rPr>
-        <w:lastRenderedPageBreak/>
         <w:t>Gapminder. 2024. “GDP per Capita in Constant PPP Dollars (V30).” https://www.gapminder.org/data/documentation/gd001/.</w:t>
       </w:r>
     </w:p>

</xml_diff>

<commit_message>
add weights to eba plots
</commit_message>
<xml_diff>
--- a/SUPPORTING ONLINE MATERIALS/SM Extreme boundary analysis.docx
+++ b/SUPPORTING ONLINE MATERIALS/SM Extreme boundary analysis.docx
@@ -98,21 +98,7 @@
         <w:rPr>
           <w:lang w:val="en-US"/>
         </w:rPr>
-        <w:t>in its discussed view by Sala-</w:t>
-      </w:r>
-      <w:proofErr w:type="spellStart"/>
-      <w:r>
-        <w:rPr>
-          <w:lang w:val="en-US"/>
-        </w:rPr>
-        <w:t>i</w:t>
-      </w:r>
-      <w:proofErr w:type="spellEnd"/>
-      <w:r>
-        <w:rPr>
-          <w:lang w:val="en-US"/>
-        </w:rPr>
-        <w:t xml:space="preserve">-Martin </w:t>
+        <w:t xml:space="preserve">in its discussed view by Sala-i-Martin </w:t>
       </w:r>
       <w:r>
         <w:rPr>
@@ -3523,21 +3509,8 @@
               </w:rPr>
             </w:pPr>
             <w:r>
-              <w:t xml:space="preserve">GDP </w:t>
-            </w:r>
-            <w:proofErr w:type="spellStart"/>
-            <w:r>
-              <w:t>pc</w:t>
-            </w:r>
-            <w:proofErr w:type="spellEnd"/>
-            <w:r>
-              <w:t xml:space="preserve"> (2017$, PPP), </w:t>
-            </w:r>
-            <w:proofErr w:type="spellStart"/>
-            <w:r>
-              <w:t>ln</w:t>
-            </w:r>
-            <w:proofErr w:type="spellEnd"/>
+              <w:t>GDP pc (2017$, PPP), ln</w:t>
+            </w:r>
           </w:p>
         </w:tc>
         <w:tc>
@@ -3558,21 +3531,12 @@
                 <w:lang w:val="en-US"/>
               </w:rPr>
             </w:pPr>
-            <w:proofErr w:type="spellStart"/>
-            <w:r>
-              <w:rPr>
-                <w:rFonts w:eastAsiaTheme="minorEastAsia"/>
-                <w:lang w:val="en-US"/>
-              </w:rPr>
-              <w:t>Gapminder</w:t>
-            </w:r>
-            <w:proofErr w:type="spellEnd"/>
-            <w:r>
-              <w:rPr>
-                <w:rFonts w:eastAsiaTheme="minorEastAsia"/>
-                <w:lang w:val="en-US"/>
-              </w:rPr>
-              <w:t xml:space="preserve"> </w:t>
+            <w:r>
+              <w:rPr>
+                <w:rFonts w:eastAsiaTheme="minorEastAsia"/>
+                <w:lang w:val="en-US"/>
+              </w:rPr>
+              <w:t xml:space="preserve">Gapminder </w:t>
             </w:r>
             <w:r>
               <w:rPr>
@@ -3654,35 +3618,9 @@
             <w:pPr>
               <w:spacing w:before="240" w:line="240" w:lineRule="auto"/>
             </w:pPr>
-            <w:proofErr w:type="spellStart"/>
-            <w:r>
-              <w:t>Population</w:t>
-            </w:r>
-            <w:proofErr w:type="spellEnd"/>
-            <w:r>
-              <w:t xml:space="preserve"> (</w:t>
-            </w:r>
-            <w:proofErr w:type="spellStart"/>
-            <w:r>
-              <w:t>in</w:t>
-            </w:r>
-            <w:proofErr w:type="spellEnd"/>
-            <w:r>
-              <w:t xml:space="preserve"> </w:t>
-            </w:r>
-            <w:proofErr w:type="spellStart"/>
-            <w:r>
-              <w:t>thousands</w:t>
-            </w:r>
-            <w:proofErr w:type="spellEnd"/>
-            <w:r>
-              <w:t xml:space="preserve">), </w:t>
-            </w:r>
-            <w:proofErr w:type="spellStart"/>
-            <w:r>
-              <w:t>ln</w:t>
-            </w:r>
-            <w:proofErr w:type="spellEnd"/>
+            <w:r>
+              <w:t>Population (in thousands), ln</w:t>
+            </w:r>
           </w:p>
         </w:tc>
         <w:tc>
@@ -3789,19 +3727,9 @@
             <w:pPr>
               <w:spacing w:before="240" w:line="240" w:lineRule="auto"/>
             </w:pPr>
-            <w:proofErr w:type="spellStart"/>
-            <w:r>
-              <w:t>Polity</w:t>
-            </w:r>
-            <w:proofErr w:type="spellEnd"/>
-            <w:r>
-              <w:t xml:space="preserve"> </w:t>
-            </w:r>
-            <w:proofErr w:type="spellStart"/>
-            <w:r>
-              <w:t>score</w:t>
-            </w:r>
-            <w:proofErr w:type="spellEnd"/>
+            <w:r>
+              <w:t>Polity score</w:t>
+            </w:r>
           </w:p>
         </w:tc>
         <w:tc>
@@ -4112,21 +4040,8 @@
                 <w:lang w:val="en-US"/>
               </w:rPr>
             </w:pPr>
-            <w:proofErr w:type="spellStart"/>
-            <w:r>
-              <w:t>Urbanization</w:t>
-            </w:r>
-            <w:proofErr w:type="spellEnd"/>
-            <w:r>
-              <w:t xml:space="preserve"> (</w:t>
-            </w:r>
-            <w:proofErr w:type="spellStart"/>
-            <w:r>
-              <w:t>in</w:t>
-            </w:r>
-            <w:proofErr w:type="spellEnd"/>
-            <w:r>
-              <w:t xml:space="preserve"> %)</w:t>
+            <w:r>
+              <w:t>Urbanization (in %)</w:t>
             </w:r>
           </w:p>
         </w:tc>
@@ -4285,21 +4200,8 @@
               </w:rPr>
             </w:pPr>
             <w:r>
-              <w:t xml:space="preserve">Executive </w:t>
-            </w:r>
-            <w:proofErr w:type="spellStart"/>
-            <w:r>
-              <w:t>corruption</w:t>
-            </w:r>
-            <w:proofErr w:type="spellEnd"/>
-            <w:r>
-              <w:t xml:space="preserve"> </w:t>
-            </w:r>
-            <w:proofErr w:type="spellStart"/>
-            <w:r>
-              <w:t>index</w:t>
-            </w:r>
-            <w:proofErr w:type="spellEnd"/>
+              <w:t>Executive corruption index</w:t>
+            </w:r>
           </w:p>
         </w:tc>
         <w:tc>
@@ -4408,35 +4310,9 @@
             <w:pPr>
               <w:spacing w:before="240" w:line="240" w:lineRule="auto"/>
             </w:pPr>
-            <w:proofErr w:type="spellStart"/>
-            <w:r>
-              <w:t>Mean</w:t>
-            </w:r>
-            <w:proofErr w:type="spellEnd"/>
-            <w:r>
-              <w:t xml:space="preserve"> </w:t>
-            </w:r>
-            <w:proofErr w:type="spellStart"/>
-            <w:r>
-              <w:t>years</w:t>
-            </w:r>
-            <w:proofErr w:type="spellEnd"/>
-            <w:r>
-              <w:t xml:space="preserve"> </w:t>
-            </w:r>
-            <w:proofErr w:type="spellStart"/>
-            <w:r>
-              <w:t>of</w:t>
-            </w:r>
-            <w:proofErr w:type="spellEnd"/>
-            <w:r>
-              <w:t xml:space="preserve"> </w:t>
-            </w:r>
-            <w:proofErr w:type="spellStart"/>
-            <w:r>
-              <w:t>schooling</w:t>
-            </w:r>
-            <w:proofErr w:type="spellEnd"/>
+            <w:r>
+              <w:t>Mean years of schooling</w:t>
+            </w:r>
           </w:p>
         </w:tc>
         <w:tc>
@@ -5315,9 +5191,9 @@
           <w:lang w:val="en-US"/>
         </w:rPr>
         <w:drawing>
-          <wp:inline distT="0" distB="0" distL="0" distR="0" wp14:anchorId="0E9F9939" wp14:editId="04922C68">
-            <wp:extent cx="5940425" cy="2970212"/>
-            <wp:effectExtent l="0" t="0" r="3175" b="1905"/>
+          <wp:inline distT="0" distB="0" distL="0" distR="0" wp14:anchorId="0E9F9939" wp14:editId="5B655730">
+            <wp:extent cx="5940424" cy="2970212"/>
+            <wp:effectExtent l="0" t="0" r="3810" b="1905"/>
             <wp:docPr id="1836155927" name="Рисунок 1"/>
             <wp:cNvGraphicFramePr>
               <a:graphicFrameLocks xmlns:a="http://schemas.openxmlformats.org/drawingml/2006/main" noChangeAspect="1"/>
@@ -5344,7 +5220,7 @@
                   <pic:spPr>
                     <a:xfrm>
                       <a:off x="0" y="0"/>
-                      <a:ext cx="5940425" cy="2970212"/>
+                      <a:ext cx="5940424" cy="2970212"/>
                     </a:xfrm>
                     <a:prstGeom prst="rect">
                       <a:avLst/>
@@ -5455,9 +5331,9 @@
         </w:rPr>
         <w:lastRenderedPageBreak/>
         <w:drawing>
-          <wp:inline distT="0" distB="0" distL="0" distR="0" wp14:anchorId="5A6FA32E" wp14:editId="605DABBC">
-            <wp:extent cx="5940425" cy="2970212"/>
-            <wp:effectExtent l="0" t="0" r="3175" b="1905"/>
+          <wp:inline distT="0" distB="0" distL="0" distR="0" wp14:anchorId="5A6FA32E" wp14:editId="0A543441">
+            <wp:extent cx="5940424" cy="2970212"/>
+            <wp:effectExtent l="0" t="0" r="3810" b="1905"/>
             <wp:docPr id="1469391813" name="Рисунок 1"/>
             <wp:cNvGraphicFramePr>
               <a:graphicFrameLocks xmlns:a="http://schemas.openxmlformats.org/drawingml/2006/main" noChangeAspect="1"/>
@@ -5484,7 +5360,7 @@
                   <pic:spPr>
                     <a:xfrm>
                       <a:off x="0" y="0"/>
-                      <a:ext cx="5940425" cy="2970212"/>
+                      <a:ext cx="5940424" cy="2970212"/>
                     </a:xfrm>
                     <a:prstGeom prst="rect">
                       <a:avLst/>
@@ -5509,35 +5385,7 @@
           <w:rFonts w:eastAsiaTheme="minorEastAsia"/>
           <w:lang w:val="en-US"/>
         </w:rPr>
-        <w:t xml:space="preserve">Figure </w:t>
-      </w:r>
-      <w:r>
-        <w:rPr>
-          <w:rFonts w:eastAsiaTheme="minorEastAsia"/>
-          <w:lang w:val="en-US"/>
-        </w:rPr>
-        <w:t>2</w:t>
-      </w:r>
-      <w:r>
-        <w:rPr>
-          <w:rFonts w:eastAsiaTheme="minorEastAsia"/>
-          <w:lang w:val="en-US"/>
-        </w:rPr>
-        <w:t xml:space="preserve">. The distributions of z-statistic from EBA for both parts of quadratic term and separated linear term with </w:t>
-      </w:r>
-      <w:r>
-        <w:rPr>
-          <w:rFonts w:eastAsiaTheme="minorEastAsia"/>
-          <w:lang w:val="en-US"/>
-        </w:rPr>
-        <w:t>Beissinger’s extended data</w:t>
-      </w:r>
-      <w:r>
-        <w:rPr>
-          <w:rFonts w:eastAsiaTheme="minorEastAsia"/>
-          <w:lang w:val="en-US"/>
-        </w:rPr>
-        <w:t xml:space="preserve"> as source for dependent variable. </w:t>
+        <w:t xml:space="preserve">Figure 2. The distributions of z-statistic from EBA for both parts of quadratic term and separated linear term with Beissinger’s extended data as source for dependent variable. </w:t>
       </w:r>
     </w:p>
     <w:p>

</xml_diff>